<commit_message>
python web parser(crawling) patch note
</commit_message>
<xml_diff>
--- a/AdBlogblocker_yeom/comment/파싱모듈상황보고.docx
+++ b/AdBlogblocker_yeom/comment/파싱모듈상황보고.docx
@@ -812,179 +812,239 @@
           <w:ilvl w:val="0"/>
           <w:numId w:val="0"/>
         </w:numPr>
-        <w:jc w:val="both"/>
-        <w:spacing w:lineRule="auto" w:line="259" w:before="0" w:after="0"/>
-        <w:ind w:right="0" w:firstLine="0"/>
-        <w:rPr>
-          <w:color w:val="auto"/>
-          <w:position w:val="0"/>
-          <w:sz w:val="20"/>
-          <w:szCs w:val="20"/>
-          <w:rFonts w:ascii="나눔고딕" w:eastAsia="나눔고딕" w:hAnsi="나눔고딕" w:cs="나눔고딕"/>
-        </w:rPr>
-        <w:autoSpaceDE w:val="1"/>
-        <w:autoSpaceDN w:val="1"/>
-      </w:pPr>
-    </w:p>
-    <w:p>
-      <w:pPr>
-        <w:numPr>
-          <w:ilvl w:val="0"/>
-          <w:numId w:val="0"/>
-        </w:numPr>
-        <w:jc w:val="both"/>
-        <w:spacing w:lineRule="auto" w:line="259" w:before="0" w:after="0"/>
-        <w:ind w:right="0" w:firstLine="0"/>
-        <w:rPr>
-          <w:color w:val="auto"/>
-          <w:position w:val="0"/>
-          <w:sz w:val="20"/>
-          <w:szCs w:val="20"/>
-          <w:rFonts w:ascii="나눔고딕" w:eastAsia="나눔고딕" w:hAnsi="나눔고딕" w:cs="나눔고딕"/>
-        </w:rPr>
-        <w:autoSpaceDE w:val="1"/>
-        <w:autoSpaceDN w:val="1"/>
-      </w:pPr>
-    </w:p>
-    <w:p>
-      <w:pPr>
-        <w:numPr>
-          <w:ilvl w:val="0"/>
-          <w:numId w:val="0"/>
-        </w:numPr>
-        <w:jc w:val="both"/>
-        <w:spacing w:lineRule="auto" w:line="259" w:before="0" w:after="0"/>
-        <w:ind w:right="0" w:firstLine="0"/>
-        <w:rPr>
-          <w:color w:val="auto"/>
-          <w:position w:val="0"/>
-          <w:sz w:val="20"/>
-          <w:szCs w:val="20"/>
-          <w:rFonts w:ascii="나눔고딕" w:eastAsia="나눔고딕" w:hAnsi="나눔고딕" w:cs="나눔고딕"/>
-        </w:rPr>
-        <w:autoSpaceDE w:val="1"/>
-        <w:autoSpaceDN w:val="1"/>
-      </w:pPr>
-    </w:p>
-    <w:p>
-      <w:pPr>
-        <w:numPr>
-          <w:ilvl w:val="0"/>
-          <w:numId w:val="0"/>
-        </w:numPr>
-        <w:jc w:val="both"/>
-        <w:spacing w:lineRule="auto" w:line="259" w:before="0" w:after="0"/>
-        <w:ind w:right="0" w:firstLine="0"/>
-        <w:rPr>
-          <w:color w:val="auto"/>
-          <w:position w:val="0"/>
-          <w:sz w:val="20"/>
-          <w:szCs w:val="20"/>
-          <w:rFonts w:ascii="나눔고딕" w:eastAsia="나눔고딕" w:hAnsi="나눔고딕" w:cs="나눔고딕"/>
-        </w:rPr>
-        <w:autoSpaceDE w:val="1"/>
-        <w:autoSpaceDN w:val="1"/>
-      </w:pPr>
-    </w:p>
-    <w:p>
-      <w:pPr>
-        <w:numPr>
-          <w:ilvl w:val="0"/>
-          <w:numId w:val="0"/>
-        </w:numPr>
-        <w:jc w:val="both"/>
-        <w:spacing w:lineRule="auto" w:line="259" w:before="0" w:after="0"/>
-        <w:ind w:right="0" w:firstLine="0"/>
-        <w:rPr>
-          <w:color w:val="auto"/>
-          <w:position w:val="0"/>
-          <w:sz w:val="20"/>
-          <w:szCs w:val="20"/>
-          <w:rFonts w:ascii="나눔고딕" w:eastAsia="나눔고딕" w:hAnsi="나눔고딕" w:cs="나눔고딕"/>
-        </w:rPr>
-        <w:autoSpaceDE w:val="1"/>
-        <w:autoSpaceDN w:val="1"/>
-      </w:pPr>
-    </w:p>
-    <w:p>
-      <w:pPr>
-        <w:numPr>
-          <w:ilvl w:val="0"/>
-          <w:numId w:val="0"/>
-        </w:numPr>
-        <w:jc w:val="both"/>
-        <w:spacing w:lineRule="auto" w:line="259" w:before="0" w:after="0"/>
-        <w:ind w:right="0" w:firstLine="0"/>
-        <w:rPr>
-          <w:color w:val="auto"/>
-          <w:position w:val="0"/>
-          <w:sz w:val="20"/>
-          <w:szCs w:val="20"/>
-          <w:rFonts w:ascii="나눔고딕" w:eastAsia="나눔고딕" w:hAnsi="나눔고딕" w:cs="나눔고딕"/>
-        </w:rPr>
-        <w:autoSpaceDE w:val="1"/>
-        <w:autoSpaceDN w:val="1"/>
-      </w:pPr>
-    </w:p>
-    <w:p>
-      <w:pPr>
-        <w:numPr>
-          <w:ilvl w:val="0"/>
-          <w:numId w:val="0"/>
-        </w:numPr>
-        <w:jc w:val="both"/>
-        <w:spacing w:lineRule="auto" w:line="259" w:before="0" w:after="0"/>
-        <w:ind w:right="0" w:firstLine="0"/>
-        <w:rPr>
-          <w:color w:val="auto"/>
-          <w:position w:val="0"/>
-          <w:sz w:val="20"/>
-          <w:szCs w:val="20"/>
-          <w:rFonts w:ascii="나눔고딕" w:eastAsia="나눔고딕" w:hAnsi="나눔고딕" w:cs="나눔고딕"/>
-        </w:rPr>
-        <w:autoSpaceDE w:val="1"/>
-        <w:autoSpaceDN w:val="1"/>
-      </w:pPr>
-    </w:p>
-    <w:p>
-      <w:pPr>
-        <w:numPr>
-          <w:ilvl w:val="0"/>
-          <w:numId w:val="0"/>
-        </w:numPr>
-        <w:jc w:val="both"/>
-        <w:spacing w:lineRule="auto" w:line="259" w:before="0" w:after="0"/>
-        <w:ind w:right="0" w:firstLine="0"/>
-        <w:rPr>
-          <w:color w:val="auto"/>
-          <w:position w:val="0"/>
-          <w:sz w:val="20"/>
-          <w:szCs w:val="20"/>
-          <w:rFonts w:ascii="나눔고딕" w:eastAsia="나눔고딕" w:hAnsi="나눔고딕" w:cs="나눔고딕"/>
-        </w:rPr>
-        <w:autoSpaceDE w:val="1"/>
-        <w:autoSpaceDN w:val="1"/>
-      </w:pPr>
-    </w:p>
-    <w:p>
-      <w:pPr>
-        <w:numPr>
-          <w:ilvl w:val="0"/>
-          <w:numId w:val="0"/>
-        </w:numPr>
-        <w:jc w:val="both"/>
-        <w:spacing w:lineRule="auto" w:line="259" w:before="0" w:after="0"/>
-        <w:ind w:right="0" w:firstLine="0"/>
-        <w:rPr>
-          <w:color w:val="auto"/>
-          <w:position w:val="0"/>
-          <w:sz w:val="20"/>
-          <w:szCs w:val="20"/>
-          <w:rFonts w:ascii="나눔고딕" w:eastAsia="나눔고딕" w:hAnsi="나눔고딕" w:cs="나눔고딕"/>
-        </w:rPr>
-        <w:autoSpaceDE w:val="1"/>
-        <w:autoSpaceDN w:val="1"/>
-      </w:pPr>
+        <w:jc w:val="left"/>
+        <w:spacing w:lineRule="auto" w:line="259" w:before="0" w:after="0"/>
+        <w:ind w:right="0" w:firstLine="0"/>
+        <w:rPr>
+          <w:color w:val="auto"/>
+          <w:position w:val="0"/>
+          <w:sz w:val="20"/>
+          <w:szCs w:val="20"/>
+          <w:rFonts w:ascii="나눔고딕" w:eastAsia="나눔고딕" w:hAnsi="나눔고딕" w:cs="나눔고딕"/>
+        </w:rPr>
+        <w:autoSpaceDE w:val="1"/>
+        <w:autoSpaceDN w:val="1"/>
+      </w:pPr>
+      <w:r>
+        <w:rPr>
+          <w:color w:val="auto"/>
+          <w:position w:val="0"/>
+          <w:sz w:val="20"/>
+          <w:szCs w:val="20"/>
+          <w:rFonts w:ascii="나눔고딕" w:eastAsia="나눔고딕" w:hAnsi="나눔고딕" w:cs="나눔고딕"/>
+        </w:rPr>
+        <w:t>순서</w:t>
+      </w:r>
+    </w:p>
+    <w:p>
+      <w:pPr>
+        <w:numPr>
+          <w:ilvl w:val="0"/>
+          <w:numId w:val="0"/>
+        </w:numPr>
+        <w:jc w:val="left"/>
+        <w:spacing w:lineRule="auto" w:line="259" w:before="0" w:after="0"/>
+        <w:ind w:right="0" w:firstLine="0"/>
+        <w:rPr>
+          <w:color w:val="auto"/>
+          <w:position w:val="0"/>
+          <w:sz w:val="20"/>
+          <w:szCs w:val="20"/>
+          <w:rFonts w:ascii="나눔고딕" w:eastAsia="나눔고딕" w:hAnsi="나눔고딕" w:cs="나눔고딕"/>
+        </w:rPr>
+        <w:autoSpaceDE w:val="1"/>
+        <w:autoSpaceDN w:val="1"/>
+      </w:pPr>
+    </w:p>
+    <w:p>
+      <w:pPr>
+        <w:numPr>
+          <w:ilvl w:val="0"/>
+          <w:numId w:val="0"/>
+        </w:numPr>
+        <w:jc w:val="left"/>
+        <w:spacing w:lineRule="auto" w:line="259" w:before="0" w:after="0"/>
+        <w:ind w:right="0" w:firstLine="0"/>
+        <w:rPr>
+          <w:color w:val="auto"/>
+          <w:position w:val="0"/>
+          <w:sz w:val="20"/>
+          <w:szCs w:val="20"/>
+          <w:rFonts w:ascii="나눔고딕" w:eastAsia="나눔고딕" w:hAnsi="나눔고딕" w:cs="나눔고딕"/>
+        </w:rPr>
+        <w:autoSpaceDE w:val="1"/>
+        <w:autoSpaceDN w:val="1"/>
+      </w:pPr>
+      <w:r>
+        <w:rPr>
+          <w:color w:val="auto"/>
+          <w:position w:val="0"/>
+          <w:sz w:val="20"/>
+          <w:szCs w:val="20"/>
+          <w:rFonts w:ascii="나눔고딕" w:eastAsia="나눔고딕" w:hAnsi="나눔고딕" w:cs="나눔고딕"/>
+        </w:rPr>
+        <w:t xml:space="preserve">① 파싱할 웹 페이지의 주소를 지정한다.</w:t>
+      </w:r>
+    </w:p>
+    <w:p>
+      <w:pPr>
+        <w:numPr>
+          <w:ilvl w:val="0"/>
+          <w:numId w:val="0"/>
+        </w:numPr>
+        <w:jc w:val="both"/>
+        <w:spacing w:lineRule="auto" w:line="259" w:before="0" w:after="0"/>
+        <w:ind w:right="0" w:firstLine="0"/>
+        <w:rPr>
+          <w:color w:val="auto"/>
+          <w:position w:val="0"/>
+          <w:sz w:val="20"/>
+          <w:szCs w:val="20"/>
+          <w:rFonts w:ascii="나눔고딕" w:eastAsia="나눔고딕" w:hAnsi="나눔고딕" w:cs="나눔고딕"/>
+        </w:rPr>
+        <w:autoSpaceDE w:val="1"/>
+        <w:autoSpaceDN w:val="1"/>
+      </w:pPr>
+      <w:r>
+        <w:rPr>
+          <w:color w:val="auto"/>
+          <w:position w:val="0"/>
+          <w:sz w:val="20"/>
+          <w:szCs w:val="20"/>
+          <w:rFonts w:ascii="나눔고딕" w:eastAsia="나눔고딕" w:hAnsi="나눔고딕" w:cs="나눔고딕"/>
+        </w:rPr>
+        <w:t xml:space="preserve">② 파싱한 결과로 &lt;iframe [모든 문자열]&gt; 안에 src=으로 시작하는 url을 읽어온다.</w:t>
+      </w:r>
+    </w:p>
+    <w:p>
+      <w:pPr>
+        <w:numPr>
+          <w:ilvl w:val="0"/>
+          <w:numId w:val="0"/>
+        </w:numPr>
+        <w:jc w:val="both"/>
+        <w:spacing w:lineRule="auto" w:line="259" w:before="0" w:after="0"/>
+        <w:ind w:right="0" w:firstLine="0"/>
+        <w:rPr>
+          <w:color w:val="auto"/>
+          <w:position w:val="0"/>
+          <w:sz w:val="20"/>
+          <w:szCs w:val="20"/>
+          <w:rFonts w:ascii="나눔고딕" w:eastAsia="나눔고딕" w:hAnsi="나눔고딕" w:cs="나눔고딕"/>
+        </w:rPr>
+        <w:autoSpaceDE w:val="1"/>
+        <w:autoSpaceDN w:val="1"/>
+      </w:pPr>
+      <w:r>
+        <w:rPr>
+          <w:color w:val="auto"/>
+          <w:position w:val="0"/>
+          <w:sz w:val="20"/>
+          <w:szCs w:val="20"/>
+          <w:rFonts w:ascii="나눔고딕" w:eastAsia="나눔고딕" w:hAnsi="나눔고딕" w:cs="나눔고딕"/>
+        </w:rPr>
+        <w:t xml:space="preserve">   (inner html을 찾기 위함이다. 예시 /PostView.njn? 예시를 보면 앞에 naver.com이 없다. target_url로 완전한 </w:t>
+      </w:r>
+      <w:r>
+        <w:rPr>
+          <w:color w:val="auto"/>
+          <w:position w:val="0"/>
+          <w:sz w:val="20"/>
+          <w:szCs w:val="20"/>
+          <w:rFonts w:ascii="나눔고딕" w:eastAsia="나눔고딕" w:hAnsi="나눔고딕" w:cs="나눔고딕"/>
+        </w:rPr>
+        <w:t xml:space="preserve">URL을 얻을 수 있다.)</w:t>
+      </w:r>
+    </w:p>
+    <w:p>
+      <w:pPr>
+        <w:numPr>
+          <w:ilvl w:val="0"/>
+          <w:numId w:val="0"/>
+        </w:numPr>
+        <w:jc w:val="both"/>
+        <w:spacing w:lineRule="auto" w:line="259" w:before="0" w:after="0"/>
+        <w:ind w:right="0" w:firstLine="0"/>
+        <w:rPr>
+          <w:color w:val="auto"/>
+          <w:position w:val="0"/>
+          <w:sz w:val="20"/>
+          <w:szCs w:val="20"/>
+          <w:rFonts w:ascii="나눔고딕" w:eastAsia="나눔고딕" w:hAnsi="나눔고딕" w:cs="나눔고딕"/>
+        </w:rPr>
+        <w:autoSpaceDE w:val="1"/>
+        <w:autoSpaceDN w:val="1"/>
+      </w:pPr>
+      <w:r>
+        <w:rPr>
+          <w:color w:val="auto"/>
+          <w:position w:val="0"/>
+          <w:sz w:val="20"/>
+          <w:szCs w:val="20"/>
+          <w:rFonts w:ascii="나눔고딕" w:eastAsia="나눔고딕" w:hAnsi="나눔고딕" w:cs="나눔고딕"/>
+        </w:rPr>
+        <w:t xml:space="preserve">③ inner html을 파싱한다.</w:t>
+      </w:r>
+    </w:p>
+    <w:p>
+      <w:pPr>
+        <w:numPr>
+          <w:ilvl w:val="0"/>
+          <w:numId w:val="0"/>
+        </w:numPr>
+        <w:jc w:val="left"/>
+        <w:spacing w:lineRule="auto" w:line="259" w:before="0" w:after="0"/>
+        <w:ind w:right="0" w:firstLine="0"/>
+        <w:rPr>
+          <w:color w:val="auto"/>
+          <w:position w:val="0"/>
+          <w:sz w:val="20"/>
+          <w:szCs w:val="20"/>
+          <w:rFonts w:ascii="나눔고딕" w:eastAsia="나눔고딕" w:hAnsi="나눔고딕" w:cs="나눔고딕"/>
+        </w:rPr>
+        <w:autoSpaceDE w:val="1"/>
+        <w:autoSpaceDN w:val="1"/>
+      </w:pPr>
+      <w:r>
+        <w:rPr>
+          <w:color w:val="auto"/>
+          <w:position w:val="0"/>
+          <w:sz w:val="20"/>
+          <w:szCs w:val="20"/>
+          <w:rFonts w:ascii="나눔고딕" w:eastAsia="나눔고딕" w:hAnsi="나눔고딕" w:cs="나눔고딕"/>
+        </w:rPr>
+        <w:t xml:space="preserve">④ inner html의 이미지 파일을 파싱한다.(추후 네이버 스티커, 광고 문자열 등을 추가할 계획이다.)</w:t>
+      </w:r>
+    </w:p>
+    <w:p>
+      <w:pPr>
+        <w:numPr>
+          <w:ilvl w:val="0"/>
+          <w:numId w:val="0"/>
+        </w:numPr>
+        <w:jc w:val="left"/>
+        <w:spacing w:lineRule="auto" w:line="259" w:before="0" w:after="0"/>
+        <w:ind w:right="0" w:firstLine="0"/>
+        <w:rPr>
+          <w:color w:val="auto"/>
+          <w:position w:val="0"/>
+          <w:sz w:val="20"/>
+          <w:szCs w:val="20"/>
+          <w:rFonts w:ascii="나눔고딕" w:eastAsia="나눔고딕" w:hAnsi="나눔고딕" w:cs="나눔고딕"/>
+        </w:rPr>
+        <w:autoSpaceDE w:val="1"/>
+        <w:autoSpaceDN w:val="1"/>
+      </w:pPr>
+      <w:r>
+        <w:rPr>
+          <w:color w:val="auto"/>
+          <w:position w:val="0"/>
+          <w:sz w:val="20"/>
+          <w:szCs w:val="20"/>
+          <w:rFonts w:ascii="나눔고딕" w:eastAsia="나눔고딕" w:hAnsi="나눔고딕" w:cs="나눔고딕"/>
+        </w:rPr>
+        <w:t xml:space="preserve">⑤ 사진이 몇 개 있는지 센다. (pic_url 리스트에 원소가 몇 개 있는지 보면 된다.)</w:t>
+      </w:r>
     </w:p>
     <w:p>
       <w:pPr>
@@ -1343,25 +1403,665 @@
           <w:numId w:val="0"/>
         </w:numPr>
         <w:jc w:val="both"/>
-        <w:spacing w:lineRule="auto" w:line="259" w:before="0" w:after="0"/>
-        <w:ind w:right="0" w:firstLine="0"/>
-        <w:rPr>
-          <w:color w:val="auto"/>
-          <w:position w:val="0"/>
-          <w:sz w:val="40"/>
-          <w:szCs w:val="40"/>
-          <w:rFonts w:ascii="나눔고딕" w:eastAsia="나눔고딕" w:hAnsi="나눔고딕" w:cs="나눔고딕"/>
-        </w:rPr>
-        <w:autoSpaceDE w:val="1"/>
-        <w:autoSpaceDN w:val="1"/>
-      </w:pPr>
-      <w:r>
-        <w:rPr>
-          <w:color w:val="auto"/>
-          <w:position w:val="0"/>
-          <w:sz w:val="40"/>
-          <w:szCs w:val="40"/>
-          <w:rFonts w:ascii="나눔고딕" w:eastAsia="나눔고딕" w:hAnsi="나눔고딕" w:cs="나눔고딕"/>
+        <w:spacing w:lineRule="auto" w:line="259" w:before="0" w:after="160"/>
+        <w:ind w:right="0" w:firstLine="0"/>
+        <w:rPr>
+          <w:color w:val="auto"/>
+          <w:position w:val="0"/>
+          <w:sz w:val="60"/>
+          <w:szCs w:val="60"/>
+          <w:rFonts w:ascii="맑은 고딕" w:eastAsia="맑은 고딕" w:hAnsi="맑은 고딕" w:cs="맑은 고딕"/>
+        </w:rPr>
+      </w:pPr>
+      <w:r>
+        <w:rPr>
+          <w:color w:val="auto"/>
+          <w:position w:val="0"/>
+          <w:sz w:val="60"/>
+          <w:szCs w:val="60"/>
+          <w:rFonts w:ascii="맑은 고딕" w:eastAsia="맑은 고딕" w:hAnsi="맑은 고딕" w:cs="맑은 고딕"/>
+        </w:rPr>
+        <w:t>4.13</w:t>
+      </w:r>
+    </w:p>
+    <w:p>
+      <w:pPr>
+        <w:numPr>
+          <w:ilvl w:val="0"/>
+          <w:numId w:val="0"/>
+        </w:numPr>
+        <w:jc w:val="both"/>
+        <w:spacing w:lineRule="auto" w:line="259" w:before="0" w:after="160"/>
+        <w:ind w:right="0" w:firstLine="0"/>
+        <w:rPr>
+          <w:color w:val="auto"/>
+          <w:position w:val="0"/>
+          <w:sz w:val="20"/>
+          <w:szCs w:val="20"/>
+          <w:rFonts w:ascii="맑은 고딕" w:eastAsia="맑은 고딕" w:hAnsi="맑은 고딕" w:cs="맑은 고딕"/>
+        </w:rPr>
+      </w:pPr>
+      <w:r>
+        <w:rPr>
+          <w:color w:val="auto"/>
+          <w:position w:val="0"/>
+          <w:sz w:val="20"/>
+          <w:szCs w:val="20"/>
+          <w:rFonts w:ascii="맑은 고딕" w:eastAsia="맑은 고딕" w:hAnsi="맑은 고딕" w:cs="맑은 고딕"/>
+        </w:rPr>
+        <w:t xml:space="preserve">①변경된 점들 </w:t>
+      </w:r>
+    </w:p>
+    <w:p>
+      <w:pPr>
+        <w:numPr>
+          <w:ilvl w:val="0"/>
+          <w:numId w:val="0"/>
+        </w:numPr>
+        <w:jc w:val="both"/>
+        <w:spacing w:lineRule="auto" w:line="259" w:before="0" w:after="160"/>
+        <w:ind w:right="0" w:firstLine="0"/>
+        <w:rPr>
+          <w:color w:val="auto"/>
+          <w:position w:val="0"/>
+          <w:sz w:val="20"/>
+          <w:szCs w:val="20"/>
+          <w:rFonts w:ascii="맑은 고딕" w:eastAsia="맑은 고딕" w:hAnsi="맑은 고딕" w:cs="맑은 고딕"/>
+        </w:rPr>
+      </w:pPr>
+      <w:r>
+        <w:rPr>
+          <w:color w:val="auto"/>
+          <w:position w:val="0"/>
+          <w:sz w:val="20"/>
+          <w:szCs w:val="20"/>
+          <w:rFonts w:ascii="맑은 고딕" w:eastAsia="맑은 고딕" w:hAnsi="맑은 고딕" w:cs="맑은 고딕"/>
+        </w:rPr>
+        <w:t xml:space="preserve">1. 다양한 형태의 네이버 블로그를 파싱하기 위한 코드 수정</w:t>
+      </w:r>
+    </w:p>
+    <w:p>
+      <w:pPr>
+        <w:numPr>
+          <w:ilvl w:val="0"/>
+          <w:numId w:val="0"/>
+        </w:numPr>
+        <w:jc w:val="both"/>
+        <w:spacing w:lineRule="auto" w:line="259" w:before="0" w:after="160"/>
+        <w:ind w:right="0" w:firstLine="0"/>
+        <w:rPr>
+          <w:color w:val="auto"/>
+          <w:position w:val="0"/>
+          <w:sz w:val="20"/>
+          <w:szCs w:val="20"/>
+          <w:rFonts w:ascii="맑은 고딕" w:eastAsia="맑은 고딕" w:hAnsi="맑은 고딕" w:cs="맑은 고딕"/>
+        </w:rPr>
+      </w:pPr>
+      <w:r>
+        <w:rPr>
+          <w:color w:val="auto"/>
+          <w:position w:val="0"/>
+          <w:sz w:val="20"/>
+          <w:szCs w:val="20"/>
+          <w:rFonts w:ascii="맑은 고딕" w:eastAsia="맑은 고딕" w:hAnsi="맑은 고딕" w:cs="맑은 고딕"/>
+        </w:rPr>
+        <w:t xml:space="preserve">2. 원활한 테스트를 위해서 url txt (input.txt)을 읽어 오고 파싱 결과를 output.txt 파일에 씀</w:t>
+      </w:r>
+    </w:p>
+    <w:p>
+      <w:pPr>
+        <w:numPr>
+          <w:ilvl w:val="0"/>
+          <w:numId w:val="0"/>
+        </w:numPr>
+        <w:jc w:val="both"/>
+        <w:spacing w:lineRule="auto" w:line="259" w:before="0" w:after="160"/>
+        <w:ind w:right="0" w:firstLine="0"/>
+        <w:rPr>
+          <w:color w:val="auto"/>
+          <w:position w:val="0"/>
+          <w:sz w:val="20"/>
+          <w:szCs w:val="20"/>
+          <w:rFonts w:ascii="맑은 고딕" w:eastAsia="맑은 고딕" w:hAnsi="맑은 고딕" w:cs="맑은 고딕"/>
+        </w:rPr>
+      </w:pPr>
+      <w:r>
+        <w:rPr>
+          <w:color w:val="auto"/>
+          <w:position w:val="0"/>
+          <w:sz w:val="20"/>
+          <w:szCs w:val="20"/>
+          <w:rFonts w:ascii="맑은 고딕" w:eastAsia="맑은 고딕" w:hAnsi="맑은 고딕" w:cs="맑은 고딕"/>
+        </w:rPr>
+        <w:t>②추가사항</w:t>
+      </w:r>
+    </w:p>
+    <w:p>
+      <w:pPr>
+        <w:numPr>
+          <w:ilvl w:val="0"/>
+          <w:numId w:val="0"/>
+        </w:numPr>
+        <w:jc w:val="both"/>
+        <w:spacing w:lineRule="auto" w:line="259" w:before="0" w:after="160"/>
+        <w:ind w:right="0" w:firstLine="0"/>
+        <w:rPr>
+          <w:color w:val="auto"/>
+          <w:position w:val="0"/>
+          <w:sz w:val="20"/>
+          <w:szCs w:val="20"/>
+          <w:rFonts w:ascii="맑은 고딕" w:eastAsia="맑은 고딕" w:hAnsi="맑은 고딕" w:cs="맑은 고딕"/>
+        </w:rPr>
+      </w:pPr>
+      <w:r>
+        <w:rPr>
+          <w:color w:val="auto"/>
+          <w:position w:val="0"/>
+          <w:sz w:val="20"/>
+          <w:szCs w:val="20"/>
+          <w:rFonts w:ascii="맑은 고딕" w:eastAsia="맑은 고딕" w:hAnsi="맑은 고딕" w:cs="맑은 고딕"/>
+        </w:rPr>
+        <w:t xml:space="preserve">1. </w:t>
+      </w:r>
+      <w:r>
+        <w:rPr>
+          <w:color w:val="auto"/>
+          <w:position w:val="0"/>
+          <w:sz w:val="20"/>
+          <w:szCs w:val="20"/>
+          <w:rFonts w:ascii="맑은 고딕" w:eastAsia="맑은 고딕" w:hAnsi="맑은 고딕" w:cs="맑은 고딕"/>
+        </w:rPr>
+        <w:t xml:space="preserve">다양한 형태의 네이버 블로그를 파싱하기 위한 코드 수정</w:t>
+      </w:r>
+    </w:p>
+    <w:p>
+      <w:pPr>
+        <w:numPr>
+          <w:ilvl w:val="0"/>
+          <w:numId w:val="0"/>
+        </w:numPr>
+        <w:jc w:val="both"/>
+        <w:spacing w:lineRule="auto" w:line="259" w:before="0" w:after="160"/>
+        <w:ind w:right="0" w:firstLine="0"/>
+        <w:rPr>
+          <w:color w:val="auto"/>
+          <w:position w:val="0"/>
+          <w:sz w:val="20"/>
+          <w:szCs w:val="20"/>
+          <w:rFonts w:ascii="맑은 고딕" w:eastAsia="맑은 고딕" w:hAnsi="맑은 고딕" w:cs="맑은 고딕"/>
+        </w:rPr>
+      </w:pPr>
+      <w:r>
+        <w:rPr>
+          <w:color w:val="auto"/>
+          <w:position w:val="0"/>
+          <w:sz w:val="20"/>
+          <w:szCs w:val="20"/>
+          <w:rFonts w:ascii="맑은 고딕" w:eastAsia="맑은 고딕" w:hAnsi="맑은 고딕" w:cs="맑은 고딕"/>
+        </w:rPr>
+        <w:t xml:space="preserve">다음과 같은 형태의 블로그를 파싱할 수 있도록 수정함</w:t>
+      </w:r>
+    </w:p>
+    <w:p>
+      <w:pPr>
+        <w:numPr>
+          <w:ilvl w:val="0"/>
+          <w:numId w:val="0"/>
+        </w:numPr>
+        <w:jc w:val="both"/>
+        <w:spacing w:lineRule="auto" w:line="259" w:before="0" w:after="160"/>
+        <w:ind w:right="0" w:firstLine="0"/>
+        <w:rPr>
+          <w:color w:val="auto"/>
+          <w:position w:val="0"/>
+          <w:sz w:val="20"/>
+          <w:szCs w:val="20"/>
+          <w:rFonts w:ascii="맑은 고딕" w:eastAsia="맑은 고딕" w:hAnsi="맑은 고딕" w:cs="맑은 고딕"/>
+        </w:rPr>
+      </w:pPr>
+      <w:r>
+        <w:rPr>
+          <w:color w:val="auto"/>
+          <w:position w:val="0"/>
+          <w:sz w:val="20"/>
+          <w:szCs w:val="20"/>
+          <w:rFonts w:ascii="맑은 고딕" w:eastAsia="맑은 고딕" w:hAnsi="맑은 고딕" w:cs="맑은 고딕"/>
+        </w:rPr>
+        <w:t xml:space="preserve">형태 1 </w:t>
+      </w:r>
+      <w:r>
+        <w:rPr>
+          <w:color w:val="auto"/>
+          <w:position w:val="0"/>
+          <w:sz w:val="20"/>
+          <w:szCs w:val="20"/>
+          <w:u w:val="none"/>
+          <w:rFonts w:ascii="맑은 고딕" w:eastAsia="맑은 고딕" w:hAnsi="맑은 고딕" w:cs="맑은 고딕"/>
+        </w:rPr>
+        <w:t>https://blog.naver.com</w:t>
+      </w:r>
+      <w:r>
+        <w:rPr>
+          <w:color w:val="auto"/>
+          <w:position w:val="0"/>
+          <w:sz w:val="20"/>
+          <w:szCs w:val="20"/>
+          <w:rFonts w:ascii="맑은 고딕" w:eastAsia="맑은 고딕" w:hAnsi="맑은 고딕" w:cs="맑은 고딕"/>
+        </w:rPr>
+        <w:t xml:space="preserve"> 으로 시작하는 네이버 블로그(ex https://blog.naver.com/invu1657/221473146800)</w:t>
+      </w:r>
+    </w:p>
+    <w:p>
+      <w:pPr>
+        <w:numPr>
+          <w:ilvl w:val="0"/>
+          <w:numId w:val="0"/>
+        </w:numPr>
+        <w:jc w:val="both"/>
+        <w:spacing w:lineRule="auto" w:line="259" w:before="0" w:after="160"/>
+        <w:ind w:right="0" w:firstLine="0"/>
+        <w:rPr>
+          <w:color w:val="auto"/>
+          <w:position w:val="0"/>
+          <w:sz w:val="20"/>
+          <w:szCs w:val="20"/>
+          <w:rFonts w:ascii="맑은 고딕" w:eastAsia="맑은 고딕" w:hAnsi="맑은 고딕" w:cs="맑은 고딕"/>
+        </w:rPr>
+      </w:pPr>
+      <w:r>
+        <w:rPr>
+          <w:color w:val="auto"/>
+          <w:position w:val="0"/>
+          <w:sz w:val="20"/>
+          <w:szCs w:val="20"/>
+          <w:rFonts w:ascii="맑은 고딕" w:eastAsia="맑은 고딕" w:hAnsi="맑은 고딕" w:cs="맑은 고딕"/>
+        </w:rPr>
+        <w:tab/>
+      </w:r>
+      <w:r>
+        <w:rPr>
+          <w:color w:val="auto"/>
+          <w:position w:val="0"/>
+          <w:sz w:val="20"/>
+          <w:szCs w:val="20"/>
+          <w:rFonts w:ascii="맑은 고딕" w:eastAsia="맑은 고딕" w:hAnsi="맑은 고딕" w:cs="맑은 고딕"/>
+        </w:rPr>
+        <w:t xml:space="preserve">기존과 동일하다.</w:t>
+      </w:r>
+    </w:p>
+    <w:p>
+      <w:pPr>
+        <w:numPr>
+          <w:ilvl w:val="0"/>
+          <w:numId w:val="0"/>
+        </w:numPr>
+        <w:jc w:val="both"/>
+        <w:spacing w:lineRule="auto" w:line="259" w:before="0" w:after="160"/>
+        <w:ind w:right="0" w:firstLine="0"/>
+        <w:rPr>
+          <w:color w:val="auto"/>
+          <w:position w:val="0"/>
+          <w:sz w:val="20"/>
+          <w:szCs w:val="20"/>
+          <w:rFonts w:ascii="맑은 고딕" w:eastAsia="맑은 고딕" w:hAnsi="맑은 고딕" w:cs="맑은 고딕"/>
+        </w:rPr>
+      </w:pPr>
+      <w:r>
+        <w:rPr>
+          <w:color w:val="auto"/>
+          <w:position w:val="0"/>
+          <w:sz w:val="20"/>
+          <w:szCs w:val="20"/>
+          <w:rFonts w:ascii="맑은 고딕" w:eastAsia="맑은 고딕" w:hAnsi="맑은 고딕" w:cs="맑은 고딕"/>
+        </w:rPr>
+        <w:t xml:space="preserve">형태 2 </w:t>
+      </w:r>
+      <w:r>
+        <w:rPr>
+          <w:color w:val="auto"/>
+          <w:position w:val="0"/>
+          <w:sz w:val="20"/>
+          <w:szCs w:val="20"/>
+          <w:u w:val="none"/>
+          <w:rFonts w:ascii="맑은 고딕" w:eastAsia="맑은 고딕" w:hAnsi="맑은 고딕" w:cs="맑은 고딕"/>
+        </w:rPr>
+        <w:t>https://m.blog.naver.com</w:t>
+      </w:r>
+      <w:r>
+        <w:rPr>
+          <w:color w:val="auto"/>
+          <w:position w:val="0"/>
+          <w:sz w:val="20"/>
+          <w:szCs w:val="20"/>
+          <w:rFonts w:ascii="맑은 고딕" w:eastAsia="맑은 고딕" w:hAnsi="맑은 고딕" w:cs="맑은 고딕"/>
+        </w:rPr>
+        <w:t xml:space="preserve"> 으로 시작하는 네이버 블로그</w:t>
+      </w:r>
+    </w:p>
+    <w:p>
+      <w:pPr>
+        <w:numPr>
+          <w:ilvl w:val="0"/>
+          <w:numId w:val="0"/>
+        </w:numPr>
+        <w:jc w:val="both"/>
+        <w:spacing w:lineRule="auto" w:line="259" w:before="0" w:after="160"/>
+        <w:ind w:right="0" w:firstLine="0"/>
+        <w:rPr>
+          <w:color w:val="auto"/>
+          <w:position w:val="0"/>
+          <w:sz w:val="20"/>
+          <w:szCs w:val="20"/>
+          <w:rFonts w:ascii="맑은 고딕" w:eastAsia="맑은 고딕" w:hAnsi="맑은 고딕" w:cs="맑은 고딕"/>
+        </w:rPr>
+      </w:pPr>
+      <w:r>
+        <w:rPr>
+          <w:color w:val="auto"/>
+          <w:position w:val="0"/>
+          <w:sz w:val="20"/>
+          <w:szCs w:val="20"/>
+          <w:rFonts w:ascii="맑은 고딕" w:eastAsia="맑은 고딕" w:hAnsi="맑은 고딕" w:cs="맑은 고딕"/>
+        </w:rPr>
+        <w:tab/>
+      </w:r>
+      <w:r>
+        <w:rPr>
+          <w:color w:val="auto"/>
+          <w:position w:val="0"/>
+          <w:sz w:val="20"/>
+          <w:szCs w:val="20"/>
+          <w:rFonts w:ascii="맑은 고딕" w:eastAsia="맑은 고딕" w:hAnsi="맑은 고딕" w:cs="맑은 고딕"/>
+        </w:rPr>
+        <w:t xml:space="preserve">inner_html이 없어서 그냥 파싱하면 된다.</w:t>
+      </w:r>
+    </w:p>
+    <w:p>
+      <w:pPr>
+        <w:numPr>
+          <w:ilvl w:val="0"/>
+          <w:numId w:val="0"/>
+        </w:numPr>
+        <w:jc w:val="both"/>
+        <w:spacing w:lineRule="auto" w:line="259" w:before="0" w:after="160"/>
+        <w:ind w:right="0" w:firstLine="0"/>
+        <w:rPr>
+          <w:color w:val="auto"/>
+          <w:position w:val="0"/>
+          <w:sz w:val="20"/>
+          <w:szCs w:val="20"/>
+          <w:rFonts w:ascii="맑은 고딕" w:eastAsia="맑은 고딕" w:hAnsi="맑은 고딕" w:cs="맑은 고딕"/>
+        </w:rPr>
+      </w:pPr>
+      <w:r>
+        <w:rPr>
+          <w:color w:val="auto"/>
+          <w:position w:val="0"/>
+          <w:sz w:val="20"/>
+          <w:szCs w:val="20"/>
+          <w:rFonts w:ascii="맑은 고딕" w:eastAsia="맑은 고딕" w:hAnsi="맑은 고딕" w:cs="맑은 고딕"/>
+        </w:rPr>
+        <w:t xml:space="preserve">형태 3 http://로 시작하는 네이버 블로그(ex http://o-goon.com/221287199411)</w:t>
+      </w:r>
+    </w:p>
+    <w:p>
+      <w:pPr>
+        <w:numPr>
+          <w:ilvl w:val="0"/>
+          <w:numId w:val="0"/>
+        </w:numPr>
+        <w:jc w:val="both"/>
+        <w:spacing w:lineRule="auto" w:line="259" w:before="0" w:after="160"/>
+        <w:ind w:right="0" w:firstLine="0"/>
+        <w:rPr>
+          <w:color w:val="auto"/>
+          <w:position w:val="0"/>
+          <w:sz w:val="20"/>
+          <w:szCs w:val="20"/>
+          <w:rFonts w:ascii="맑은 고딕" w:eastAsia="맑은 고딕" w:hAnsi="맑은 고딕" w:cs="맑은 고딕"/>
+        </w:rPr>
+      </w:pPr>
+      <w:r>
+        <w:rPr>
+          <w:color w:val="auto"/>
+          <w:position w:val="0"/>
+          <w:sz w:val="20"/>
+          <w:szCs w:val="20"/>
+          <w:rFonts w:ascii="맑은 고딕" w:eastAsia="맑은 고딕" w:hAnsi="맑은 고딕" w:cs="맑은 고딕"/>
+        </w:rPr>
+        <w:tab/>
+      </w:r>
+      <w:r>
+        <w:rPr>
+          <w:color w:val="auto"/>
+          <w:position w:val="0"/>
+          <w:sz w:val="20"/>
+          <w:szCs w:val="20"/>
+          <w:rFonts w:ascii="맑은 고딕" w:eastAsia="맑은 고딕" w:hAnsi="맑은 고딕" w:cs="맑은 고딕"/>
+        </w:rPr>
+        <w:t xml:space="preserve">프록시 서버 형태로 주정되며 형태 1과 파싱방법이 약간다름</w:t>
+      </w:r>
+    </w:p>
+    <w:p>
+      <w:pPr>
+        <w:numPr>
+          <w:ilvl w:val="0"/>
+          <w:numId w:val="0"/>
+        </w:numPr>
+        <w:jc w:val="both"/>
+        <w:spacing w:lineRule="auto" w:line="259" w:before="0" w:after="160"/>
+        <w:ind w:right="0" w:firstLine="0"/>
+        <w:rPr>
+          <w:color w:val="auto"/>
+          <w:position w:val="0"/>
+          <w:sz w:val="20"/>
+          <w:szCs w:val="20"/>
+          <w:rFonts w:ascii="맑은 고딕" w:eastAsia="맑은 고딕" w:hAnsi="맑은 고딕" w:cs="맑은 고딕"/>
+        </w:rPr>
+      </w:pPr>
+      <w:r>
+        <w:rPr>
+          <w:color w:val="auto"/>
+          <w:position w:val="0"/>
+          <w:sz w:val="20"/>
+          <w:szCs w:val="20"/>
+          <w:rFonts w:ascii="맑은 고딕" w:eastAsia="맑은 고딕" w:hAnsi="맑은 고딕" w:cs="맑은 고딕"/>
+        </w:rPr>
+        <w:tab/>
+      </w:r>
+      <w:r>
+        <w:rPr>
+          <w:color w:val="auto"/>
+          <w:position w:val="0"/>
+          <w:sz w:val="20"/>
+          <w:szCs w:val="20"/>
+          <w:rFonts w:ascii="맑은 고딕" w:eastAsia="맑은 고딕" w:hAnsi="맑은 고딕" w:cs="맑은 고딕"/>
+        </w:rPr>
+        <w:t xml:space="preserve">(frame에 blog.naver.com url 이 있고 이 url을 가지고 형태 1 코드를 실행하면 된다.)</w:t>
+      </w:r>
+    </w:p>
+    <w:p>
+      <w:pPr>
+        <w:numPr>
+          <w:ilvl w:val="0"/>
+          <w:numId w:val="0"/>
+        </w:numPr>
+        <w:jc w:val="both"/>
+        <w:spacing w:lineRule="auto" w:line="259" w:before="0" w:after="160"/>
+        <w:ind w:right="0" w:firstLine="0"/>
+        <w:rPr>
+          <w:color w:val="auto"/>
+          <w:position w:val="0"/>
+          <w:sz w:val="20"/>
+          <w:szCs w:val="20"/>
+          <w:rFonts w:ascii="맑은 고딕" w:eastAsia="맑은 고딕" w:hAnsi="맑은 고딕" w:cs="맑은 고딕"/>
+        </w:rPr>
+      </w:pPr>
+      <w:r>
+        <w:rPr>
+          <w:color w:val="auto"/>
+          <w:position w:val="0"/>
+          <w:sz w:val="20"/>
+          <w:szCs w:val="20"/>
+          <w:rFonts w:ascii="맑은 고딕" w:eastAsia="맑은 고딕" w:hAnsi="맑은 고딕" w:cs="맑은 고딕"/>
+        </w:rPr>
+        <w:t xml:space="preserve">2. 원활한 테스트를 위해서 url txt (input.txt)을 읽어 오고 파싱 결과를 output.txt 파일에 씀</w:t>
+      </w:r>
+    </w:p>
+    <w:p>
+      <w:pPr>
+        <w:numPr>
+          <w:ilvl w:val="0"/>
+          <w:numId w:val="0"/>
+        </w:numPr>
+        <w:jc w:val="both"/>
+        <w:spacing w:lineRule="auto" w:line="259" w:before="0" w:after="160"/>
+        <w:ind w:right="0" w:firstLine="0"/>
+        <w:rPr>
+          <w:color w:val="auto"/>
+          <w:position w:val="0"/>
+          <w:sz w:val="20"/>
+          <w:szCs w:val="20"/>
+          <w:rFonts w:ascii="맑은 고딕" w:eastAsia="맑은 고딕" w:hAnsi="맑은 고딕" w:cs="맑은 고딕"/>
+        </w:rPr>
+      </w:pPr>
+      <w:r>
+        <w:rPr>
+          <w:color w:val="auto"/>
+          <w:position w:val="0"/>
+          <w:sz w:val="20"/>
+          <w:szCs w:val="20"/>
+          <w:rFonts w:ascii="맑은 고딕" w:eastAsia="맑은 고딕" w:hAnsi="맑은 고딕" w:cs="맑은 고딕"/>
+        </w:rPr>
+        <w:t xml:space="preserve">처음에 input.txt와 output.txt 파일 위치를 적어줘야한다. 코드 전처리 부분에 있다.</w:t>
+      </w:r>
+    </w:p>
+    <w:p>
+      <w:pPr>
+        <w:numPr>
+          <w:ilvl w:val="0"/>
+          <w:numId w:val="0"/>
+        </w:numPr>
+        <w:jc w:val="both"/>
+        <w:spacing w:lineRule="auto" w:line="259" w:before="0" w:after="0"/>
+        <w:ind w:right="0" w:firstLine="0"/>
+        <w:rPr>
+          <w:color w:val="auto"/>
+          <w:position w:val="0"/>
+          <w:sz w:val="20"/>
+          <w:szCs w:val="20"/>
+          <w:rFonts w:ascii="맑은 고딕" w:eastAsia="맑은 고딕" w:hAnsi="맑은 고딕" w:cs="맑은 고딕"/>
+        </w:rPr>
+        <w:autoSpaceDE w:val="1"/>
+        <w:autoSpaceDN w:val="1"/>
+      </w:pPr>
+      <w:r>
+        <w:rPr>
+          <w:color w:val="auto"/>
+          <w:position w:val="0"/>
+          <w:sz w:val="60"/>
+          <w:szCs w:val="60"/>
+          <w:rFonts w:ascii="맑은 고딕" w:eastAsia="맑은 고딕" w:hAnsi="맑은 고딕" w:cs="맑은 고딕"/>
+        </w:rPr>
+        <w:t>4.10</w:t>
+      </w:r>
+      <w:r>
+        <w:rPr>
+          <w:color w:val="auto"/>
+          <w:position w:val="0"/>
+          <w:sz w:val="20"/>
+          <w:szCs w:val="20"/>
+          <w:rFonts w:ascii="맑은 고딕" w:eastAsia="맑은 고딕" w:hAnsi="맑은 고딕" w:cs="맑은 고딕"/>
+        </w:rPr>
+        <w:t xml:space="preserve"> </w:t>
+      </w:r>
+    </w:p>
+    <w:p>
+      <w:pPr>
+        <w:numPr>
+          <w:ilvl w:val="0"/>
+          <w:numId w:val="0"/>
+        </w:numPr>
+        <w:jc w:val="both"/>
+        <w:spacing w:lineRule="auto" w:line="259" w:before="0" w:after="0"/>
+        <w:ind w:right="0" w:firstLine="0"/>
+        <w:rPr>
+          <w:color w:val="auto"/>
+          <w:position w:val="0"/>
+          <w:sz w:val="20"/>
+          <w:szCs w:val="20"/>
+          <w:rFonts w:ascii="맑은 고딕" w:eastAsia="맑은 고딕" w:hAnsi="맑은 고딕" w:cs="맑은 고딕"/>
+        </w:rPr>
+        <w:autoSpaceDE w:val="1"/>
+        <w:autoSpaceDN w:val="1"/>
+      </w:pPr>
+      <w:r>
+        <w:rPr>
+          <w:color w:val="auto"/>
+          <w:position w:val="0"/>
+          <w:sz w:val="20"/>
+          <w:szCs w:val="20"/>
+          <w:rFonts w:ascii="맑은 고딕" w:eastAsia="맑은 고딕" w:hAnsi="맑은 고딕" w:cs="맑은 고딕"/>
+        </w:rPr>
+        <w:t xml:space="preserve">①변경된 점들</w:t>
+      </w:r>
+    </w:p>
+    <w:p>
+      <w:pPr>
+        <w:numPr>
+          <w:ilvl w:val="0"/>
+          <w:numId w:val="0"/>
+        </w:numPr>
+        <w:jc w:val="both"/>
+        <w:spacing w:lineRule="auto" w:line="259" w:before="0" w:after="0"/>
+        <w:ind w:right="0" w:firstLine="0"/>
+        <w:rPr>
+          <w:color w:val="auto"/>
+          <w:position w:val="0"/>
+          <w:sz w:val="20"/>
+          <w:szCs w:val="20"/>
+          <w:rFonts w:ascii="맑은 고딕" w:eastAsia="맑은 고딕" w:hAnsi="맑은 고딕" w:cs="맑은 고딕"/>
+        </w:rPr>
+        <w:autoSpaceDE w:val="1"/>
+        <w:autoSpaceDN w:val="1"/>
+      </w:pPr>
+      <w:r>
+        <w:rPr>
+          <w:color w:val="auto"/>
+          <w:position w:val="0"/>
+          <w:sz w:val="20"/>
+          <w:szCs w:val="20"/>
+          <w:rFonts w:ascii="맑은 고딕" w:eastAsia="맑은 고딕" w:hAnsi="맑은 고딕" w:cs="맑은 고딕"/>
+        </w:rPr>
+        <w:t xml:space="preserve">1. 변수명 및 함수명 정리 작업</w:t>
+      </w:r>
+    </w:p>
+    <w:p>
+      <w:pPr>
+        <w:numPr>
+          <w:ilvl w:val="0"/>
+          <w:numId w:val="0"/>
+        </w:numPr>
+        <w:jc w:val="both"/>
+        <w:spacing w:lineRule="auto" w:line="259" w:before="0" w:after="0"/>
+        <w:ind w:right="0" w:firstLine="0"/>
+        <w:rPr>
+          <w:color w:val="auto"/>
+          <w:position w:val="0"/>
+          <w:sz w:val="60"/>
+          <w:szCs w:val="60"/>
+          <w:rFonts w:ascii="맑은 고딕" w:eastAsia="맑은 고딕" w:hAnsi="맑은 고딕" w:cs="맑은 고딕"/>
+        </w:rPr>
+        <w:autoSpaceDE w:val="1"/>
+        <w:autoSpaceDN w:val="1"/>
+      </w:pPr>
+      <w:r>
+        <w:rPr>
+          <w:color w:val="auto"/>
+          <w:position w:val="0"/>
+          <w:sz w:val="60"/>
+          <w:szCs w:val="60"/>
+          <w:rFonts w:ascii="맑은 고딕" w:eastAsia="맑은 고딕" w:hAnsi="맑은 고딕" w:cs="맑은 고딕"/>
         </w:rPr>
         <w:t>3.28</w:t>
       </w:r>
@@ -2356,6 +3056,9 @@
         <w:ind w:right="0" w:firstLine="0"/>
         <w:rPr>
           <w:color w:val="auto"/>
+          <w:position w:val="0"/>
+          <w:sz w:val="20"/>
+          <w:szCs w:val="20"/>
           <w:rFonts w:ascii="맑은 고딕" w:eastAsia="맑은 고딕" w:hAnsi="맑은 고딕" w:cs="맑은 고딕"/>
         </w:rPr>
       </w:pPr>
@@ -2379,6 +3082,39 @@
         </w:rPr>
         <w:t xml:space="preserve">같은 코드들도 같이 딸려옴</w:t>
       </w:r>
+    </w:p>
+    <w:p>
+      <w:pPr>
+        <w:numPr>
+          <w:ilvl w:val="0"/>
+          <w:numId w:val="0"/>
+        </w:numPr>
+        <w:jc w:val="both"/>
+        <w:spacing w:lineRule="auto" w:line="259" w:before="0" w:after="160"/>
+        <w:ind w:right="0" w:firstLine="0"/>
+        <w:rPr>
+          <w:color w:val="auto"/>
+          <w:position w:val="0"/>
+          <w:sz w:val="20"/>
+          <w:szCs w:val="20"/>
+          <w:rFonts w:ascii="맑은 고딕" w:eastAsia="맑은 고딕" w:hAnsi="맑은 고딕" w:cs="맑은 고딕"/>
+        </w:rPr>
+      </w:pPr>
+    </w:p>
+    <w:p>
+      <w:pPr>
+        <w:numPr>
+          <w:ilvl w:val="0"/>
+          <w:numId w:val="0"/>
+        </w:numPr>
+        <w:jc w:val="both"/>
+        <w:spacing w:lineRule="auto" w:line="259" w:before="0" w:after="160"/>
+        <w:ind w:right="0" w:firstLine="0"/>
+        <w:rPr>
+          <w:color w:val="auto"/>
+          <w:rFonts w:ascii="맑은 고딕" w:eastAsia="맑은 고딕" w:hAnsi="맑은 고딕" w:cs="맑은 고딕"/>
+        </w:rPr>
+      </w:pPr>
     </w:p>
     <w:sectPr>
       <w:footnotePr>
@@ -2421,8 +3157,7 @@
   </w:docDefaults>
   <w:style w:default="1" w:styleId="PO1" w:type="paragraph">
     <w:name w:val="Normal"/>
-    <w:next w:val="PO1"/>
-    <w:link w:val="PO2"/>
+    <w:link w:val="PO-1"/>
     <w:qFormat/>
     <w:uiPriority w:val="1"/>
     <w:pPr>

</xml_diff>